<commit_message>
added hyperlinks to resources
</commit_message>
<xml_diff>
--- a/AllergyInformation.docx
+++ b/AllergyInformation.docx
@@ -8,8 +8,6 @@
           <w:b/>
         </w:rPr>
       </w:pPr>
-      <w:bookmarkStart w:id="0" w:name="_GoBack"/>
-      <w:bookmarkEnd w:id="0"/>
     </w:p>
     <w:p>
       <w:pPr>
@@ -119,7 +117,7 @@
                 <w:szCs w:val="18"/>
               </w:rPr>
             </w:pPr>
-            <w:hyperlink r:id="rId4" w:history="1">
+            <w:hyperlink r:id="rId5" w:history="1">
               <w:r>
                 <w:rPr>
                   <w:rFonts w:ascii="Verdana" w:eastAsia="Times New Roman" w:hAnsi="Verdana" w:cs="Helvetica"/>
@@ -279,7 +277,7 @@
                 <w:szCs w:val="18"/>
               </w:rPr>
             </w:pPr>
-            <w:hyperlink r:id="rId5" w:history="1">
+            <w:hyperlink r:id="rId6" w:history="1">
               <w:r>
                 <w:rPr>
                   <w:rFonts w:ascii="Verdana" w:eastAsia="Times New Roman" w:hAnsi="Verdana" w:cs="Helvetica"/>
@@ -439,7 +437,7 @@
                 <w:szCs w:val="18"/>
               </w:rPr>
             </w:pPr>
-            <w:hyperlink r:id="rId6" w:history="1">
+            <w:hyperlink r:id="rId7" w:history="1">
               <w:r>
                 <w:rPr>
                   <w:rFonts w:ascii="Verdana" w:eastAsia="Times New Roman" w:hAnsi="Verdana" w:cs="Helvetica"/>
@@ -599,7 +597,7 @@
                 <w:szCs w:val="18"/>
               </w:rPr>
             </w:pPr>
-            <w:hyperlink r:id="rId7" w:history="1">
+            <w:hyperlink r:id="rId8" w:history="1">
               <w:r>
                 <w:rPr>
                   <w:rFonts w:ascii="Verdana" w:eastAsia="Times New Roman" w:hAnsi="Verdana" w:cs="Helvetica"/>
@@ -759,7 +757,7 @@
                 <w:szCs w:val="18"/>
               </w:rPr>
             </w:pPr>
-            <w:hyperlink r:id="rId8" w:history="1">
+            <w:hyperlink r:id="rId9" w:history="1">
               <w:proofErr w:type="spellStart"/>
               <w:r>
                 <w:rPr>
@@ -907,9 +905,11 @@
       <w:pPr>
         <w:rPr>
           <w:b/>
-        </w:rPr>
-      </w:pPr>
-      <w:proofErr w:type="spellStart"/>
+          <w:sz w:val="28"/>
+          <w:szCs w:val="28"/>
+          <w:u w:val="single"/>
+        </w:rPr>
+      </w:pPr>
       <w:r>
         <w:rPr>
           <w:b/>
@@ -917,11 +917,212 @@
           <w:szCs w:val="28"/>
           <w:u w:val="single"/>
         </w:rPr>
+        <w:t>FHIR</w:t>
+      </w:r>
+      <w:r>
+        <w:rPr>
+          <w:b/>
+          <w:sz w:val="28"/>
+          <w:szCs w:val="28"/>
+          <w:u w:val="single"/>
+        </w:rPr>
+        <w:t xml:space="preserve"> Detected Issue </w:t>
+      </w:r>
+    </w:p>
+    <w:p>
+      <w:pPr>
+        <w:rPr>
+          <w:sz w:val="24"/>
+          <w:szCs w:val="24"/>
+        </w:rPr>
+      </w:pPr>
+      <w:hyperlink r:id="rId10" w:history="1">
+        <w:r>
+          <w:rPr>
+            <w:rStyle w:val="Hyperlink"/>
+            <w:sz w:val="24"/>
+            <w:szCs w:val="24"/>
+          </w:rPr>
+          <w:t>https://www.hl7.org/fhir/detectedissue.html</w:t>
+        </w:r>
+      </w:hyperlink>
+    </w:p>
+    <w:p>
+      <w:pPr>
+        <w:rPr>
+          <w:sz w:val="24"/>
+          <w:szCs w:val="24"/>
+        </w:rPr>
+      </w:pPr>
+      <w:r>
+        <w:rPr>
+          <w:sz w:val="24"/>
+          <w:szCs w:val="24"/>
+        </w:rPr>
+        <w:t xml:space="preserve">Summary: </w:t>
+      </w:r>
+      <w:r>
+        <w:rPr>
+          <w:sz w:val="24"/>
+          <w:szCs w:val="24"/>
+        </w:rPr>
+        <w:t>Indicates an issue with one or more proposed clinical actions for a patient</w:t>
+      </w:r>
+    </w:p>
+    <w:p>
+      <w:pPr>
+        <w:pStyle w:val="ListParagraph"/>
+        <w:numPr>
+          <w:ilvl w:val="0"/>
+          <w:numId w:val="2"/>
+        </w:numPr>
+        <w:rPr>
+          <w:sz w:val="24"/>
+          <w:szCs w:val="24"/>
+        </w:rPr>
+      </w:pPr>
+      <w:r>
+        <w:rPr>
+          <w:sz w:val="24"/>
+          <w:szCs w:val="24"/>
+        </w:rPr>
+        <w:t>Drug-drug interactions</w:t>
+      </w:r>
+    </w:p>
+    <w:p>
+      <w:pPr>
+        <w:pStyle w:val="ListParagraph"/>
+        <w:numPr>
+          <w:ilvl w:val="0"/>
+          <w:numId w:val="2"/>
+        </w:numPr>
+        <w:rPr>
+          <w:sz w:val="24"/>
+          <w:szCs w:val="24"/>
+        </w:rPr>
+      </w:pPr>
+      <w:r>
+        <w:rPr>
+          <w:sz w:val="24"/>
+          <w:szCs w:val="24"/>
+        </w:rPr>
+        <w:t>Inappropriate therapy (wrong dose, frequency, body site)</w:t>
+      </w:r>
+    </w:p>
+    <w:p>
+      <w:pPr>
+        <w:pStyle w:val="ListParagraph"/>
+        <w:numPr>
+          <w:ilvl w:val="0"/>
+          <w:numId w:val="2"/>
+        </w:numPr>
+        <w:rPr>
+          <w:sz w:val="24"/>
+          <w:szCs w:val="24"/>
+        </w:rPr>
+      </w:pPr>
+      <w:r>
+        <w:rPr>
+          <w:sz w:val="24"/>
+          <w:szCs w:val="24"/>
+        </w:rPr>
+        <w:t>Duplicate therapy</w:t>
+      </w:r>
+    </w:p>
+    <w:p>
+      <w:pPr>
+        <w:rPr>
+          <w:sz w:val="24"/>
+          <w:szCs w:val="24"/>
+        </w:rPr>
+      </w:pPr>
+      <w:r>
+        <w:rPr>
+          <w:sz w:val="24"/>
+          <w:szCs w:val="24"/>
+        </w:rPr>
+        <w:t>UML from HL7 site:</w:t>
+      </w:r>
+    </w:p>
+    <w:p>
+      <w:pPr>
+        <w:rPr>
+          <w:sz w:val="24"/>
+          <w:szCs w:val="24"/>
+        </w:rPr>
+      </w:pPr>
+      <w:r>
+        <w:rPr>
+          <w:noProof/>
+        </w:rPr>
+        <w:drawing>
+          <wp:inline distT="0" distB="0" distL="0" distR="0" wp14:anchorId="4180A031" wp14:editId="7ACC7B65">
+            <wp:extent cx="5943600" cy="1612900"/>
+            <wp:effectExtent l="0" t="0" r="0" b="6350"/>
+            <wp:docPr id="1" name="Picture 1"/>
+            <wp:cNvGraphicFramePr>
+              <a:graphicFrameLocks xmlns:a="http://schemas.openxmlformats.org/drawingml/2006/main" noChangeAspect="1"/>
+            </wp:cNvGraphicFramePr>
+            <a:graphic xmlns:a="http://schemas.openxmlformats.org/drawingml/2006/main">
+              <a:graphicData uri="http://schemas.openxmlformats.org/drawingml/2006/picture">
+                <pic:pic xmlns:pic="http://schemas.openxmlformats.org/drawingml/2006/picture">
+                  <pic:nvPicPr>
+                    <pic:cNvPr id="1" name=""/>
+                    <pic:cNvPicPr/>
+                  </pic:nvPicPr>
+                  <pic:blipFill>
+                    <a:blip r:embed="rId11"/>
+                    <a:stretch>
+                      <a:fillRect/>
+                    </a:stretch>
+                  </pic:blipFill>
+                  <pic:spPr>
+                    <a:xfrm>
+                      <a:off x="0" y="0"/>
+                      <a:ext cx="5943600" cy="1612900"/>
+                    </a:xfrm>
+                    <a:prstGeom prst="rect">
+                      <a:avLst/>
+                    </a:prstGeom>
+                  </pic:spPr>
+                </pic:pic>
+              </a:graphicData>
+            </a:graphic>
+          </wp:inline>
+        </w:drawing>
+      </w:r>
+    </w:p>
+    <w:p>
+      <w:pPr>
+        <w:rPr>
+          <w:b/>
+        </w:rPr>
+      </w:pPr>
+      <w:proofErr w:type="spellStart"/>
+      <w:r>
+        <w:rPr>
+          <w:b/>
+          <w:sz w:val="28"/>
+          <w:szCs w:val="28"/>
+          <w:u w:val="single"/>
+        </w:rPr>
+        <w:lastRenderedPageBreak/>
         <w:t>RxNav</w:t>
       </w:r>
       <w:proofErr w:type="spellEnd"/>
       <w:r>
-        <w:t xml:space="preserve"> (https://rxnav.nlm.nih.gov/) drug information resources.  This is </w:t>
+        <w:t xml:space="preserve"> (</w:t>
+      </w:r>
+      <w:hyperlink r:id="rId12" w:history="1">
+        <w:r>
+          <w:rPr>
+            <w:rStyle w:val="Hyperlink"/>
+          </w:rPr>
+          <w:t>https://rxnav.nlm.nih.gov/</w:t>
+        </w:r>
+      </w:hyperlink>
+      <w:r>
+        <w:t xml:space="preserve">) drug information resources.  This is </w:t>
       </w:r>
       <w:r>
         <w:rPr>
@@ -1536,7 +1737,7 @@
                           </pic:cNvPicPr>
                         </pic:nvPicPr>
                         <pic:blipFill>
-                          <a:blip r:embed="rId9">
+                          <a:blip r:embed="rId13">
                             <a:extLst>
                               <a:ext uri="{28A0092B-C50C-407E-A947-70E740481C1C}">
                                 <a14:useLocalDpi xmlns:a14="http://schemas.microsoft.com/office/drawing/2010/main" val="0"/>
@@ -1649,7 +1850,6 @@
         <w:t>https://rxnav.nlm.nih.gov/InteractionAPIREST.html</w:t>
       </w:r>
     </w:p>
-    <w:p/>
     <w:p>
       <w:pPr>
         <w:rPr>
@@ -1661,17 +1861,19 @@
       </w:pPr>
     </w:p>
     <w:p>
-      <w:pPr>
+      <w:bookmarkStart w:id="0" w:name="_GoBack"/>
+      <w:bookmarkEnd w:id="0"/>
+      <w:proofErr w:type="spellStart"/>
+      <w:r>
         <w:rPr>
           <w:b/>
           <w:sz w:val="28"/>
           <w:szCs w:val="28"/>
           <w:u w:val="single"/>
         </w:rPr>
-      </w:pPr>
-    </w:p>
-    <w:p>
-      <w:proofErr w:type="spellStart"/>
+        <w:t>DrugBank</w:t>
+      </w:r>
+      <w:proofErr w:type="spellEnd"/>
       <w:r>
         <w:rPr>
           <w:b/>
@@ -1679,17 +1881,6 @@
           <w:szCs w:val="28"/>
           <w:u w:val="single"/>
         </w:rPr>
-        <w:lastRenderedPageBreak/>
-        <w:t>DrugBank</w:t>
-      </w:r>
-      <w:proofErr w:type="spellEnd"/>
-      <w:r>
-        <w:rPr>
-          <w:b/>
-          <w:sz w:val="28"/>
-          <w:szCs w:val="28"/>
-          <w:u w:val="single"/>
-        </w:rPr>
         <w:t xml:space="preserve"> (Canadian)</w:t>
       </w:r>
       <w:r>
@@ -1742,7 +1933,7 @@
       <w:r>
         <w:t xml:space="preserve"> (57mb – not uploaded due to file size – download here </w:t>
       </w:r>
-      <w:hyperlink r:id="rId10" w:history="1">
+      <w:hyperlink r:id="rId14" w:history="1">
         <w:r>
           <w:rPr>
             <w:rStyle w:val="Hyperlink"/>
@@ -1836,6 +2027,279 @@
     </w:sectPr>
   </w:body>
 </w:document>
+</file>
+
+<file path=word/numbering.xml><?xml version="1.0" encoding="utf-8"?>
+<w:numbering xmlns:wpc="http://schemas.microsoft.com/office/word/2010/wordprocessingCanvas" xmlns:mc="http://schemas.openxmlformats.org/markup-compatibility/2006" xmlns:o="urn:schemas-microsoft-com:office:office" xmlns:r="http://schemas.openxmlformats.org/officeDocument/2006/relationships" xmlns:m="http://schemas.openxmlformats.org/officeDocument/2006/math" xmlns:v="urn:schemas-microsoft-com:vml" xmlns:wp14="http://schemas.microsoft.com/office/word/2010/wordprocessingDrawing" xmlns:wp="http://schemas.openxmlformats.org/drawingml/2006/wordprocessingDrawing" xmlns:w10="urn:schemas-microsoft-com:office:word" xmlns:w="http://schemas.openxmlformats.org/wordprocessingml/2006/main" xmlns:w14="http://schemas.microsoft.com/office/word/2010/wordml" xmlns:w15="http://schemas.microsoft.com/office/word/2012/wordml" xmlns:wpg="http://schemas.microsoft.com/office/word/2010/wordprocessingGroup" xmlns:wpi="http://schemas.microsoft.com/office/word/2010/wordprocessingInk" xmlns:wne="http://schemas.microsoft.com/office/word/2006/wordml" xmlns:wps="http://schemas.microsoft.com/office/word/2010/wordprocessingShape" mc:Ignorable="w14 w15 wp14">
+  <w:abstractNum w:abstractNumId="0" w15:restartNumberingAfterBreak="0">
+    <w:nsid w:val="252A796F"/>
+    <w:multiLevelType w:val="multilevel"/>
+    <w:tmpl w:val="C930EDAC"/>
+    <w:lvl w:ilvl="0">
+      <w:start w:val="1"/>
+      <w:numFmt w:val="bullet"/>
+      <w:lvlText w:val=""/>
+      <w:lvlJc w:val="left"/>
+      <w:pPr>
+        <w:tabs>
+          <w:tab w:val="num" w:pos="1800"/>
+        </w:tabs>
+        <w:ind w:left="1800" w:hanging="360"/>
+      </w:pPr>
+      <w:rPr>
+        <w:rFonts w:ascii="Symbol" w:hAnsi="Symbol" w:hint="default"/>
+        <w:sz w:val="20"/>
+      </w:rPr>
+    </w:lvl>
+    <w:lvl w:ilvl="1" w:tentative="1">
+      <w:start w:val="1"/>
+      <w:numFmt w:val="bullet"/>
+      <w:lvlText w:val="o"/>
+      <w:lvlJc w:val="left"/>
+      <w:pPr>
+        <w:tabs>
+          <w:tab w:val="num" w:pos="2520"/>
+        </w:tabs>
+        <w:ind w:left="2520" w:hanging="360"/>
+      </w:pPr>
+      <w:rPr>
+        <w:rFonts w:ascii="Courier New" w:hAnsi="Courier New" w:hint="default"/>
+        <w:sz w:val="20"/>
+      </w:rPr>
+    </w:lvl>
+    <w:lvl w:ilvl="2" w:tentative="1">
+      <w:start w:val="1"/>
+      <w:numFmt w:val="bullet"/>
+      <w:lvlText w:val=""/>
+      <w:lvlJc w:val="left"/>
+      <w:pPr>
+        <w:tabs>
+          <w:tab w:val="num" w:pos="3240"/>
+        </w:tabs>
+        <w:ind w:left="3240" w:hanging="360"/>
+      </w:pPr>
+      <w:rPr>
+        <w:rFonts w:ascii="Wingdings" w:hAnsi="Wingdings" w:hint="default"/>
+        <w:sz w:val="20"/>
+      </w:rPr>
+    </w:lvl>
+    <w:lvl w:ilvl="3" w:tentative="1">
+      <w:start w:val="1"/>
+      <w:numFmt w:val="bullet"/>
+      <w:lvlText w:val=""/>
+      <w:lvlJc w:val="left"/>
+      <w:pPr>
+        <w:tabs>
+          <w:tab w:val="num" w:pos="3960"/>
+        </w:tabs>
+        <w:ind w:left="3960" w:hanging="360"/>
+      </w:pPr>
+      <w:rPr>
+        <w:rFonts w:ascii="Wingdings" w:hAnsi="Wingdings" w:hint="default"/>
+        <w:sz w:val="20"/>
+      </w:rPr>
+    </w:lvl>
+    <w:lvl w:ilvl="4" w:tentative="1">
+      <w:start w:val="1"/>
+      <w:numFmt w:val="bullet"/>
+      <w:lvlText w:val=""/>
+      <w:lvlJc w:val="left"/>
+      <w:pPr>
+        <w:tabs>
+          <w:tab w:val="num" w:pos="4680"/>
+        </w:tabs>
+        <w:ind w:left="4680" w:hanging="360"/>
+      </w:pPr>
+      <w:rPr>
+        <w:rFonts w:ascii="Wingdings" w:hAnsi="Wingdings" w:hint="default"/>
+        <w:sz w:val="20"/>
+      </w:rPr>
+    </w:lvl>
+    <w:lvl w:ilvl="5" w:tentative="1">
+      <w:start w:val="1"/>
+      <w:numFmt w:val="bullet"/>
+      <w:lvlText w:val=""/>
+      <w:lvlJc w:val="left"/>
+      <w:pPr>
+        <w:tabs>
+          <w:tab w:val="num" w:pos="5400"/>
+        </w:tabs>
+        <w:ind w:left="5400" w:hanging="360"/>
+      </w:pPr>
+      <w:rPr>
+        <w:rFonts w:ascii="Wingdings" w:hAnsi="Wingdings" w:hint="default"/>
+        <w:sz w:val="20"/>
+      </w:rPr>
+    </w:lvl>
+    <w:lvl w:ilvl="6" w:tentative="1">
+      <w:start w:val="1"/>
+      <w:numFmt w:val="bullet"/>
+      <w:lvlText w:val=""/>
+      <w:lvlJc w:val="left"/>
+      <w:pPr>
+        <w:tabs>
+          <w:tab w:val="num" w:pos="6120"/>
+        </w:tabs>
+        <w:ind w:left="6120" w:hanging="360"/>
+      </w:pPr>
+      <w:rPr>
+        <w:rFonts w:ascii="Wingdings" w:hAnsi="Wingdings" w:hint="default"/>
+        <w:sz w:val="20"/>
+      </w:rPr>
+    </w:lvl>
+    <w:lvl w:ilvl="7" w:tentative="1">
+      <w:start w:val="1"/>
+      <w:numFmt w:val="bullet"/>
+      <w:lvlText w:val=""/>
+      <w:lvlJc w:val="left"/>
+      <w:pPr>
+        <w:tabs>
+          <w:tab w:val="num" w:pos="6840"/>
+        </w:tabs>
+        <w:ind w:left="6840" w:hanging="360"/>
+      </w:pPr>
+      <w:rPr>
+        <w:rFonts w:ascii="Wingdings" w:hAnsi="Wingdings" w:hint="default"/>
+        <w:sz w:val="20"/>
+      </w:rPr>
+    </w:lvl>
+    <w:lvl w:ilvl="8" w:tentative="1">
+      <w:start w:val="1"/>
+      <w:numFmt w:val="bullet"/>
+      <w:lvlText w:val=""/>
+      <w:lvlJc w:val="left"/>
+      <w:pPr>
+        <w:tabs>
+          <w:tab w:val="num" w:pos="7560"/>
+        </w:tabs>
+        <w:ind w:left="7560" w:hanging="360"/>
+      </w:pPr>
+      <w:rPr>
+        <w:rFonts w:ascii="Wingdings" w:hAnsi="Wingdings" w:hint="default"/>
+        <w:sz w:val="20"/>
+      </w:rPr>
+    </w:lvl>
+  </w:abstractNum>
+  <w:abstractNum w:abstractNumId="1" w15:restartNumberingAfterBreak="0">
+    <w:nsid w:val="3C8C7F2D"/>
+    <w:multiLevelType w:val="hybridMultilevel"/>
+    <w:tmpl w:val="715C4596"/>
+    <w:lvl w:ilvl="0" w:tplc="04090001">
+      <w:start w:val="1"/>
+      <w:numFmt w:val="bullet"/>
+      <w:lvlText w:val=""/>
+      <w:lvlJc w:val="left"/>
+      <w:pPr>
+        <w:ind w:left="720" w:hanging="360"/>
+      </w:pPr>
+      <w:rPr>
+        <w:rFonts w:ascii="Symbol" w:hAnsi="Symbol" w:hint="default"/>
+      </w:rPr>
+    </w:lvl>
+    <w:lvl w:ilvl="1" w:tplc="04090003" w:tentative="1">
+      <w:start w:val="1"/>
+      <w:numFmt w:val="bullet"/>
+      <w:lvlText w:val="o"/>
+      <w:lvlJc w:val="left"/>
+      <w:pPr>
+        <w:ind w:left="1440" w:hanging="360"/>
+      </w:pPr>
+      <w:rPr>
+        <w:rFonts w:ascii="Courier New" w:hAnsi="Courier New" w:cs="Courier New" w:hint="default"/>
+      </w:rPr>
+    </w:lvl>
+    <w:lvl w:ilvl="2" w:tplc="04090005" w:tentative="1">
+      <w:start w:val="1"/>
+      <w:numFmt w:val="bullet"/>
+      <w:lvlText w:val=""/>
+      <w:lvlJc w:val="left"/>
+      <w:pPr>
+        <w:ind w:left="2160" w:hanging="360"/>
+      </w:pPr>
+      <w:rPr>
+        <w:rFonts w:ascii="Wingdings" w:hAnsi="Wingdings" w:hint="default"/>
+      </w:rPr>
+    </w:lvl>
+    <w:lvl w:ilvl="3" w:tplc="04090001" w:tentative="1">
+      <w:start w:val="1"/>
+      <w:numFmt w:val="bullet"/>
+      <w:lvlText w:val=""/>
+      <w:lvlJc w:val="left"/>
+      <w:pPr>
+        <w:ind w:left="2880" w:hanging="360"/>
+      </w:pPr>
+      <w:rPr>
+        <w:rFonts w:ascii="Symbol" w:hAnsi="Symbol" w:hint="default"/>
+      </w:rPr>
+    </w:lvl>
+    <w:lvl w:ilvl="4" w:tplc="04090003" w:tentative="1">
+      <w:start w:val="1"/>
+      <w:numFmt w:val="bullet"/>
+      <w:lvlText w:val="o"/>
+      <w:lvlJc w:val="left"/>
+      <w:pPr>
+        <w:ind w:left="3600" w:hanging="360"/>
+      </w:pPr>
+      <w:rPr>
+        <w:rFonts w:ascii="Courier New" w:hAnsi="Courier New" w:cs="Courier New" w:hint="default"/>
+      </w:rPr>
+    </w:lvl>
+    <w:lvl w:ilvl="5" w:tplc="04090005" w:tentative="1">
+      <w:start w:val="1"/>
+      <w:numFmt w:val="bullet"/>
+      <w:lvlText w:val=""/>
+      <w:lvlJc w:val="left"/>
+      <w:pPr>
+        <w:ind w:left="4320" w:hanging="360"/>
+      </w:pPr>
+      <w:rPr>
+        <w:rFonts w:ascii="Wingdings" w:hAnsi="Wingdings" w:hint="default"/>
+      </w:rPr>
+    </w:lvl>
+    <w:lvl w:ilvl="6" w:tplc="04090001" w:tentative="1">
+      <w:start w:val="1"/>
+      <w:numFmt w:val="bullet"/>
+      <w:lvlText w:val=""/>
+      <w:lvlJc w:val="left"/>
+      <w:pPr>
+        <w:ind w:left="5040" w:hanging="360"/>
+      </w:pPr>
+      <w:rPr>
+        <w:rFonts w:ascii="Symbol" w:hAnsi="Symbol" w:hint="default"/>
+      </w:rPr>
+    </w:lvl>
+    <w:lvl w:ilvl="7" w:tplc="04090003" w:tentative="1">
+      <w:start w:val="1"/>
+      <w:numFmt w:val="bullet"/>
+      <w:lvlText w:val="o"/>
+      <w:lvlJc w:val="left"/>
+      <w:pPr>
+        <w:ind w:left="5760" w:hanging="360"/>
+      </w:pPr>
+      <w:rPr>
+        <w:rFonts w:ascii="Courier New" w:hAnsi="Courier New" w:cs="Courier New" w:hint="default"/>
+      </w:rPr>
+    </w:lvl>
+    <w:lvl w:ilvl="8" w:tplc="04090005" w:tentative="1">
+      <w:start w:val="1"/>
+      <w:numFmt w:val="bullet"/>
+      <w:lvlText w:val=""/>
+      <w:lvlJc w:val="left"/>
+      <w:pPr>
+        <w:ind w:left="6480" w:hanging="360"/>
+      </w:pPr>
+      <w:rPr>
+        <w:rFonts w:ascii="Wingdings" w:hAnsi="Wingdings" w:hint="default"/>
+      </w:rPr>
+    </w:lvl>
+  </w:abstractNum>
+  <w:num w:numId="1">
+    <w:abstractNumId w:val="0"/>
+  </w:num>
+  <w:num w:numId="2">
+    <w:abstractNumId w:val="1"/>
+  </w:num>
+</w:numbering>
 </file>
 
 <file path=word/styles.xml><?xml version="1.0" encoding="utf-8"?>
@@ -2288,6 +2752,17 @@
       <w:szCs w:val="20"/>
     </w:rPr>
   </w:style>
+  <w:style w:type="paragraph" w:styleId="ListParagraph">
+    <w:name w:val="List Paragraph"/>
+    <w:basedOn w:val="Normal"/>
+    <w:uiPriority w:val="34"/>
+    <w:qFormat/>
+    <w:rsid w:val="00FC0984"/>
+    <w:pPr>
+      <w:ind w:left="720"/>
+      <w:contextualSpacing/>
+    </w:pPr>
+  </w:style>
 </w:styles>
 </file>
 

</xml_diff>